<commit_message>
Added user interface requirements testing
</commit_message>
<xml_diff>
--- a/Design and Documentation/Testing.docx
+++ b/Design and Documentation/Testing.docx
@@ -455,10 +455,7 @@
           </w:tcPr>
           <w:p>
             <w:r>
-              <w:t>Number of players</w:t>
-            </w:r>
-            <w:r>
-              <w:t xml:space="preserve"> </w:t>
+              <w:t xml:space="preserve">Number of players </w:t>
             </w:r>
             <w:r>
               <w:t>[</w:t>
@@ -571,10 +568,7 @@
           </w:tcPr>
           <w:p>
             <w:r>
-              <w:t>User uploads own data to the game</w:t>
-            </w:r>
-            <w:r>
-              <w:t xml:space="preserve">; </w:t>
+              <w:t xml:space="preserve">User uploads own data to the game; </w:t>
             </w:r>
             <w:r>
               <w:t>files go over the limit of tiles/cards that can be added.</w:t>
@@ -638,10 +632,7 @@
           </w:tcPr>
           <w:p>
             <w:r>
-              <w:t xml:space="preserve">User uploads own data to the game; files </w:t>
-            </w:r>
-            <w:r>
-              <w:t xml:space="preserve">are under the limit of </w:t>
+              <w:t xml:space="preserve">User uploads own data to the game; files are under the limit of </w:t>
             </w:r>
             <w:r>
               <w:t>tiles/cards that can be added.</w:t>
@@ -1367,8 +1358,6 @@
             <w:r>
               <w:t>Winner is determined and player name is presented.</w:t>
             </w:r>
-            <w:bookmarkStart w:id="0" w:name="_GoBack"/>
-            <w:bookmarkEnd w:id="0"/>
           </w:p>
         </w:tc>
         <w:tc>
@@ -1805,13 +1794,7 @@
           </w:tcPr>
           <w:p>
             <w:r>
-              <w:t xml:space="preserve">Player tries to purchase a property having initially completed first circuit of board; </w:t>
-            </w:r>
-            <w:r>
-              <w:t>does not have</w:t>
-            </w:r>
-            <w:r>
-              <w:t xml:space="preserve"> enough cash to afford the property.</w:t>
+              <w:t>Player tries to purchase a property having initially completed first circuit of board; does not have enough cash to afford the property.</w:t>
             </w:r>
           </w:p>
         </w:tc>
@@ -2681,10 +2664,7 @@
           </w:tcPr>
           <w:p>
             <w:r>
-              <w:t xml:space="preserve">Player makes ‘improvements’ to their property; </w:t>
-            </w:r>
-            <w:r>
-              <w:t>has enough cash to afford to.</w:t>
+              <w:t>Player makes ‘improvements’ to their property; has enough cash to afford to.</w:t>
             </w:r>
           </w:p>
         </w:tc>
@@ -2817,10 +2797,7 @@
           </w:tcPr>
           <w:p>
             <w:r>
-              <w:t>Player lands on a property where the completed property set is owned by another player</w:t>
-            </w:r>
-            <w:r>
-              <w:t>; said property owner has made ‘improvements’ to this set.</w:t>
+              <w:t>Player lands on a property where the completed property set is owned by another player; said property owner has made ‘improvements’ to this set.</w:t>
             </w:r>
           </w:p>
         </w:tc>
@@ -2952,10 +2929,7 @@
           </w:tcPr>
           <w:p>
             <w:r>
-              <w:t>Player does not have enough cash to pay a property owner upon landing on their property</w:t>
-            </w:r>
-            <w:r>
-              <w:t>; doesn’t have enough asset value to cover the rent.</w:t>
+              <w:t>Player does not have enough cash to pay a property owner upon landing on their property; doesn’t have enough asset value to cover the rent.</w:t>
             </w:r>
           </w:p>
         </w:tc>
@@ -3170,13 +3144,7 @@
           </w:tcPr>
           <w:p>
             <w:r>
-              <w:t>Player clicks ‘mortgage property’</w:t>
-            </w:r>
-            <w:r>
-              <w:t xml:space="preserve"> or ‘sell property’ </w:t>
-            </w:r>
-            <w:r>
-              <w:t>button [button click].</w:t>
+              <w:t>Player clicks ‘mortgage property’ or ‘sell property’ button [button click].</w:t>
             </w:r>
           </w:p>
           <w:p/>
@@ -3335,13 +3303,7 @@
           <w:p/>
           <w:p>
             <w:r>
-              <w:t xml:space="preserve">Difference between houses in the set is </w:t>
-            </w:r>
-            <w:r>
-              <w:t>1</w:t>
-            </w:r>
-            <w:r>
-              <w:t xml:space="preserve"> [integer].</w:t>
+              <w:t>Difference between houses in the set is 1 [integer].</w:t>
             </w:r>
           </w:p>
         </w:tc>
@@ -3791,16 +3753,7 @@
           </w:tcPr>
           <w:p>
             <w:r>
-              <w:t>Player</w:t>
-            </w:r>
-            <w:r>
-              <w:t xml:space="preserve"> lands on </w:t>
-            </w:r>
-            <w:r>
-              <w:t>‘free parking’</w:t>
-            </w:r>
-            <w:r>
-              <w:t xml:space="preserve"> tile [board tile].</w:t>
+              <w:t>Player lands on ‘free parking’ tile [board tile].</w:t>
             </w:r>
           </w:p>
         </w:tc>
@@ -3876,10 +3829,7 @@
           </w:tcPr>
           <w:p>
             <w:r>
-              <w:t>Player’s game token is moved to the ‘jail’ tile</w:t>
-            </w:r>
-            <w:r>
-              <w:t>, but placed on ‘just visiting’</w:t>
+              <w:t>Player’s game token is moved to the ‘jail’ tile, but placed on ‘just visiting’</w:t>
             </w:r>
             <w:r>
               <w:t>; player cannot make any other actions that turn.</w:t>
@@ -4025,6 +3975,644 @@
         <w:tc>
           <w:tcPr>
             <w:tcW w:w="1479" w:type="dxa"/>
+          </w:tcPr>
+          <w:p/>
+        </w:tc>
+        <w:tc>
+          <w:tcPr>
+            <w:tcW w:w="1595" w:type="dxa"/>
+          </w:tcPr>
+          <w:p/>
+        </w:tc>
+      </w:tr>
+    </w:tbl>
+    <w:p/>
+    <w:p>
+      <w:pPr>
+        <w:pStyle w:val="Heading2"/>
+      </w:pPr>
+      <w:r>
+        <w:t>User Interface</w:t>
+      </w:r>
+    </w:p>
+    <w:tbl>
+      <w:tblPr>
+        <w:tblStyle w:val="TableGrid"/>
+        <w:tblW w:w="0" w:type="auto"/>
+        <w:tblLook w:val="04A0" w:firstRow="1" w:lastRow="0" w:firstColumn="1" w:lastColumn="0" w:noHBand="0" w:noVBand="1"/>
+      </w:tblPr>
+      <w:tblGrid>
+        <w:gridCol w:w="600"/>
+        <w:gridCol w:w="2373"/>
+        <w:gridCol w:w="1468"/>
+        <w:gridCol w:w="1507"/>
+        <w:gridCol w:w="1473"/>
+        <w:gridCol w:w="1595"/>
+      </w:tblGrid>
+      <w:tr>
+        <w:tc>
+          <w:tcPr>
+            <w:tcW w:w="600" w:type="dxa"/>
+            <w:shd w:val="clear" w:color="auto" w:fill="002060"/>
+          </w:tcPr>
+          <w:p>
+            <w:pPr>
+              <w:rPr>
+                <w:b/>
+                <w:bCs/>
+              </w:rPr>
+            </w:pPr>
+            <w:r>
+              <w:rPr>
+                <w:b/>
+                <w:bCs/>
+              </w:rPr>
+              <w:t>Test No.</w:t>
+            </w:r>
+          </w:p>
+        </w:tc>
+        <w:tc>
+          <w:tcPr>
+            <w:tcW w:w="2373" w:type="dxa"/>
+            <w:shd w:val="clear" w:color="auto" w:fill="002060"/>
+          </w:tcPr>
+          <w:p>
+            <w:pPr>
+              <w:rPr>
+                <w:b/>
+                <w:bCs/>
+              </w:rPr>
+            </w:pPr>
+            <w:r>
+              <w:rPr>
+                <w:b/>
+                <w:bCs/>
+              </w:rPr>
+              <w:t>Description</w:t>
+            </w:r>
+          </w:p>
+        </w:tc>
+        <w:tc>
+          <w:tcPr>
+            <w:tcW w:w="1468" w:type="dxa"/>
+            <w:shd w:val="clear" w:color="auto" w:fill="002060"/>
+          </w:tcPr>
+          <w:p>
+            <w:pPr>
+              <w:rPr>
+                <w:b/>
+                <w:bCs/>
+              </w:rPr>
+            </w:pPr>
+            <w:r>
+              <w:rPr>
+                <w:b/>
+                <w:bCs/>
+              </w:rPr>
+              <w:t>Input(s)</w:t>
+            </w:r>
+          </w:p>
+        </w:tc>
+        <w:tc>
+          <w:tcPr>
+            <w:tcW w:w="1507" w:type="dxa"/>
+            <w:shd w:val="clear" w:color="auto" w:fill="002060"/>
+          </w:tcPr>
+          <w:p>
+            <w:pPr>
+              <w:rPr>
+                <w:b/>
+                <w:bCs/>
+              </w:rPr>
+            </w:pPr>
+            <w:r>
+              <w:rPr>
+                <w:b/>
+                <w:bCs/>
+              </w:rPr>
+              <w:t>Expected Outcome</w:t>
+            </w:r>
+          </w:p>
+        </w:tc>
+        <w:tc>
+          <w:tcPr>
+            <w:tcW w:w="1473" w:type="dxa"/>
+            <w:shd w:val="clear" w:color="auto" w:fill="002060"/>
+          </w:tcPr>
+          <w:p>
+            <w:pPr>
+              <w:rPr>
+                <w:b/>
+                <w:bCs/>
+              </w:rPr>
+            </w:pPr>
+            <w:r>
+              <w:rPr>
+                <w:b/>
+                <w:bCs/>
+              </w:rPr>
+              <w:t>Actual Outcome</w:t>
+            </w:r>
+          </w:p>
+        </w:tc>
+        <w:tc>
+          <w:tcPr>
+            <w:tcW w:w="1595" w:type="dxa"/>
+            <w:shd w:val="clear" w:color="auto" w:fill="002060"/>
+          </w:tcPr>
+          <w:p>
+            <w:pPr>
+              <w:rPr>
+                <w:b/>
+                <w:bCs/>
+              </w:rPr>
+            </w:pPr>
+            <w:r>
+              <w:rPr>
+                <w:b/>
+                <w:bCs/>
+              </w:rPr>
+              <w:t>Success/Action</w:t>
+            </w:r>
+          </w:p>
+        </w:tc>
+      </w:tr>
+      <w:tr>
+        <w:tc>
+          <w:tcPr>
+            <w:tcW w:w="600" w:type="dxa"/>
+          </w:tcPr>
+          <w:p>
+            <w:r>
+              <w:t>1</w:t>
+            </w:r>
+          </w:p>
+        </w:tc>
+        <w:tc>
+          <w:tcPr>
+            <w:tcW w:w="2373" w:type="dxa"/>
+          </w:tcPr>
+          <w:p>
+            <w:r>
+              <w:t xml:space="preserve">Main menu options are all </w:t>
+            </w:r>
+            <w:r>
+              <w:t>visible and selectable.</w:t>
+            </w:r>
+          </w:p>
+        </w:tc>
+        <w:tc>
+          <w:tcPr>
+            <w:tcW w:w="1468" w:type="dxa"/>
+          </w:tcPr>
+          <w:p>
+            <w:r>
+              <w:t>Successful game start-up.</w:t>
+            </w:r>
+          </w:p>
+        </w:tc>
+        <w:tc>
+          <w:tcPr>
+            <w:tcW w:w="1507" w:type="dxa"/>
+          </w:tcPr>
+          <w:p>
+            <w:r>
+              <w:t xml:space="preserve">All menu options are displayed to the user clearly – selecting </w:t>
+            </w:r>
+            <w:r>
+              <w:t>each option will take the user to the corresponding setup screen for that option.</w:t>
+            </w:r>
+          </w:p>
+        </w:tc>
+        <w:tc>
+          <w:tcPr>
+            <w:tcW w:w="1473" w:type="dxa"/>
+          </w:tcPr>
+          <w:p/>
+        </w:tc>
+        <w:tc>
+          <w:tcPr>
+            <w:tcW w:w="1595" w:type="dxa"/>
+          </w:tcPr>
+          <w:p/>
+        </w:tc>
+      </w:tr>
+      <w:tr>
+        <w:tc>
+          <w:tcPr>
+            <w:tcW w:w="600" w:type="dxa"/>
+          </w:tcPr>
+          <w:p>
+            <w:r>
+              <w:t>2</w:t>
+            </w:r>
+          </w:p>
+        </w:tc>
+        <w:tc>
+          <w:tcPr>
+            <w:tcW w:w="2373" w:type="dxa"/>
+          </w:tcPr>
+          <w:p>
+            <w:r>
+              <w:t>Game board displayed after selecting “Start full game”.</w:t>
+            </w:r>
+          </w:p>
+        </w:tc>
+        <w:tc>
+          <w:tcPr>
+            <w:tcW w:w="1468" w:type="dxa"/>
+          </w:tcPr>
+          <w:p>
+            <w:r>
+              <w:t>“Start full game” button clicked [button click].</w:t>
+            </w:r>
+          </w:p>
+        </w:tc>
+        <w:tc>
+          <w:tcPr>
+            <w:tcW w:w="1507" w:type="dxa"/>
+          </w:tcPr>
+          <w:p>
+            <w:r>
+              <w:t>Menu screen is replaced with a view of the 10x10 board.</w:t>
+            </w:r>
+          </w:p>
+        </w:tc>
+        <w:tc>
+          <w:tcPr>
+            <w:tcW w:w="1473" w:type="dxa"/>
+          </w:tcPr>
+          <w:p/>
+        </w:tc>
+        <w:tc>
+          <w:tcPr>
+            <w:tcW w:w="1595" w:type="dxa"/>
+          </w:tcPr>
+          <w:p/>
+        </w:tc>
+      </w:tr>
+      <w:tr>
+        <w:tc>
+          <w:tcPr>
+            <w:tcW w:w="600" w:type="dxa"/>
+          </w:tcPr>
+          <w:p>
+            <w:r>
+              <w:t>3</w:t>
+            </w:r>
+          </w:p>
+        </w:tc>
+        <w:tc>
+          <w:tcPr>
+            <w:tcW w:w="2373" w:type="dxa"/>
+          </w:tcPr>
+          <w:p>
+            <w:r>
+              <w:t xml:space="preserve">Game board displayed after selecting “Start </w:t>
+            </w:r>
+            <w:r>
+              <w:t>abridged</w:t>
+            </w:r>
+            <w:r>
+              <w:t xml:space="preserve"> game”.</w:t>
+            </w:r>
+          </w:p>
+        </w:tc>
+        <w:tc>
+          <w:tcPr>
+            <w:tcW w:w="1468" w:type="dxa"/>
+          </w:tcPr>
+          <w:p>
+            <w:r>
+              <w:t xml:space="preserve">“Start </w:t>
+            </w:r>
+            <w:r>
+              <w:t>abridged</w:t>
+            </w:r>
+            <w:r>
+              <w:t xml:space="preserve"> game” button clicked [button click].</w:t>
+            </w:r>
+          </w:p>
+        </w:tc>
+        <w:tc>
+          <w:tcPr>
+            <w:tcW w:w="1507" w:type="dxa"/>
+          </w:tcPr>
+          <w:p>
+            <w:r>
+              <w:t>Menu screen is replaced with a view of the 10x10 board.</w:t>
+            </w:r>
+          </w:p>
+        </w:tc>
+        <w:tc>
+          <w:tcPr>
+            <w:tcW w:w="1473" w:type="dxa"/>
+          </w:tcPr>
+          <w:p/>
+        </w:tc>
+        <w:tc>
+          <w:tcPr>
+            <w:tcW w:w="1595" w:type="dxa"/>
+          </w:tcPr>
+          <w:p/>
+        </w:tc>
+      </w:tr>
+      <w:tr>
+        <w:tc>
+          <w:tcPr>
+            <w:tcW w:w="600" w:type="dxa"/>
+          </w:tcPr>
+          <w:p>
+            <w:r>
+              <w:t>4</w:t>
+            </w:r>
+          </w:p>
+        </w:tc>
+        <w:tc>
+          <w:tcPr>
+            <w:tcW w:w="2373" w:type="dxa"/>
+          </w:tcPr>
+          <w:p>
+            <w:r>
+              <w:t>Player game tokens visible.</w:t>
+            </w:r>
+          </w:p>
+        </w:tc>
+        <w:tc>
+          <w:tcPr>
+            <w:tcW w:w="1468" w:type="dxa"/>
+          </w:tcPr>
+          <w:p>
+            <w:r>
+              <w:t>Game set up with six players.</w:t>
+            </w:r>
+          </w:p>
+        </w:tc>
+        <w:tc>
+          <w:tcPr>
+            <w:tcW w:w="1507" w:type="dxa"/>
+          </w:tcPr>
+          <w:p>
+            <w:r>
+              <w:t>With all game tokens starting on the “Go” tile, all tokens are clearly visible to the players.</w:t>
+            </w:r>
+          </w:p>
+        </w:tc>
+        <w:tc>
+          <w:tcPr>
+            <w:tcW w:w="1473" w:type="dxa"/>
+          </w:tcPr>
+          <w:p/>
+        </w:tc>
+        <w:tc>
+          <w:tcPr>
+            <w:tcW w:w="1595" w:type="dxa"/>
+          </w:tcPr>
+          <w:p/>
+        </w:tc>
+      </w:tr>
+      <w:tr>
+        <w:tc>
+          <w:tcPr>
+            <w:tcW w:w="600" w:type="dxa"/>
+          </w:tcPr>
+          <w:p>
+            <w:r>
+              <w:lastRenderedPageBreak/>
+              <w:t>5</w:t>
+            </w:r>
+          </w:p>
+        </w:tc>
+        <w:tc>
+          <w:tcPr>
+            <w:tcW w:w="2373" w:type="dxa"/>
+          </w:tcPr>
+          <w:p>
+            <w:r>
+              <w:t>Player cash amounts are visible.</w:t>
+            </w:r>
+          </w:p>
+        </w:tc>
+        <w:tc>
+          <w:tcPr>
+            <w:tcW w:w="1468" w:type="dxa"/>
+          </w:tcPr>
+          <w:p>
+            <w:r>
+              <w:t>Game set up with six players.</w:t>
+            </w:r>
+          </w:p>
+        </w:tc>
+        <w:tc>
+          <w:tcPr>
+            <w:tcW w:w="1507" w:type="dxa"/>
+          </w:tcPr>
+          <w:p>
+            <w:r>
+              <w:t xml:space="preserve">All players </w:t>
+            </w:r>
+            <w:r>
+              <w:t>can</w:t>
+            </w:r>
+            <w:r>
+              <w:t xml:space="preserve"> see each other’s </w:t>
+            </w:r>
+            <w:r>
+              <w:t>current cash amount.</w:t>
+            </w:r>
+          </w:p>
+        </w:tc>
+        <w:tc>
+          <w:tcPr>
+            <w:tcW w:w="1473" w:type="dxa"/>
+          </w:tcPr>
+          <w:p/>
+        </w:tc>
+        <w:tc>
+          <w:tcPr>
+            <w:tcW w:w="1595" w:type="dxa"/>
+          </w:tcPr>
+          <w:p/>
+        </w:tc>
+      </w:tr>
+      <w:tr>
+        <w:tc>
+          <w:tcPr>
+            <w:tcW w:w="600" w:type="dxa"/>
+          </w:tcPr>
+          <w:p>
+            <w:r>
+              <w:t>6</w:t>
+            </w:r>
+          </w:p>
+        </w:tc>
+        <w:tc>
+          <w:tcPr>
+            <w:tcW w:w="2373" w:type="dxa"/>
+          </w:tcPr>
+          <w:p>
+            <w:r>
+              <w:t xml:space="preserve">Cash deduction is temporarily shown next to </w:t>
+            </w:r>
+            <w:r>
+              <w:t>associated cash amount.</w:t>
+            </w:r>
+          </w:p>
+        </w:tc>
+        <w:tc>
+          <w:tcPr>
+            <w:tcW w:w="1468" w:type="dxa"/>
+          </w:tcPr>
+          <w:p>
+            <w:r>
+              <w:t>Player 1 makes a transaction.</w:t>
+            </w:r>
+          </w:p>
+        </w:tc>
+        <w:tc>
+          <w:tcPr>
+            <w:tcW w:w="1507" w:type="dxa"/>
+          </w:tcPr>
+          <w:p>
+            <w:r>
+              <w:t xml:space="preserve">Making a transaction deducts money from the player’s account; this deduction is displayed </w:t>
+            </w:r>
+            <w:r>
+              <w:t>next to the cash amount for said player.</w:t>
+            </w:r>
+          </w:p>
+        </w:tc>
+        <w:tc>
+          <w:tcPr>
+            <w:tcW w:w="1473" w:type="dxa"/>
+          </w:tcPr>
+          <w:p/>
+        </w:tc>
+        <w:tc>
+          <w:tcPr>
+            <w:tcW w:w="1595" w:type="dxa"/>
+          </w:tcPr>
+          <w:p/>
+        </w:tc>
+      </w:tr>
+      <w:tr>
+        <w:tc>
+          <w:tcPr>
+            <w:tcW w:w="600" w:type="dxa"/>
+          </w:tcPr>
+          <w:p>
+            <w:r>
+              <w:t>7</w:t>
+            </w:r>
+          </w:p>
+        </w:tc>
+        <w:tc>
+          <w:tcPr>
+            <w:tcW w:w="2373" w:type="dxa"/>
+          </w:tcPr>
+          <w:p>
+            <w:r>
+              <w:t>Withdrawn cards are displayed and fully visible to the players.</w:t>
+            </w:r>
+          </w:p>
+        </w:tc>
+        <w:tc>
+          <w:tcPr>
+            <w:tcW w:w="1468" w:type="dxa"/>
+          </w:tcPr>
+          <w:p>
+            <w:r>
+              <w:t>Player withdraws a card from one of the card piles</w:t>
+            </w:r>
+            <w:r>
+              <w:t xml:space="preserve"> [card draw]</w:t>
+            </w:r>
+            <w:r>
+              <w:t>.</w:t>
+            </w:r>
+          </w:p>
+        </w:tc>
+        <w:tc>
+          <w:tcPr>
+            <w:tcW w:w="1507" w:type="dxa"/>
+          </w:tcPr>
+          <w:p>
+            <w:r>
+              <w:t>Card is flipped and is displayed to the players</w:t>
+            </w:r>
+            <w:r>
+              <w:t>. Card instructions can be clearly read. Card</w:t>
+            </w:r>
+            <w:r>
+              <w:t xml:space="preserve"> display can be exited via a “close button”.</w:t>
+            </w:r>
+          </w:p>
+        </w:tc>
+        <w:tc>
+          <w:tcPr>
+            <w:tcW w:w="1473" w:type="dxa"/>
+          </w:tcPr>
+          <w:p/>
+        </w:tc>
+        <w:tc>
+          <w:tcPr>
+            <w:tcW w:w="1595" w:type="dxa"/>
+          </w:tcPr>
+          <w:p/>
+        </w:tc>
+      </w:tr>
+      <w:tr>
+        <w:tc>
+          <w:tcPr>
+            <w:tcW w:w="600" w:type="dxa"/>
+          </w:tcPr>
+          <w:p>
+            <w:r>
+              <w:t>8</w:t>
+            </w:r>
+          </w:p>
+        </w:tc>
+        <w:tc>
+          <w:tcPr>
+            <w:tcW w:w="2373" w:type="dxa"/>
+          </w:tcPr>
+          <w:p>
+            <w:r>
+              <w:t>Dice roll results are visible.</w:t>
+            </w:r>
+          </w:p>
+        </w:tc>
+        <w:tc>
+          <w:tcPr>
+            <w:tcW w:w="1468" w:type="dxa"/>
+            <w:tcBorders>
+              <w:bottom w:val="single" w:sz="4" w:space="0" w:color="auto"/>
+            </w:tcBorders>
+          </w:tcPr>
+          <w:p>
+            <w:r>
+              <w:t>Player rolls dice on their turn [dice roll].</w:t>
+            </w:r>
+          </w:p>
+        </w:tc>
+        <w:tc>
+          <w:tcPr>
+            <w:tcW w:w="1507" w:type="dxa"/>
+            <w:tcBorders>
+              <w:bottom w:val="single" w:sz="4" w:space="0" w:color="auto"/>
+            </w:tcBorders>
+          </w:tcPr>
+          <w:p>
+            <w:r>
+              <w:t>Animation plays, and dice roll result is clearly visible to the players.</w:t>
+            </w:r>
+            <w:bookmarkStart w:id="0" w:name="_GoBack"/>
+            <w:bookmarkEnd w:id="0"/>
+          </w:p>
+        </w:tc>
+        <w:tc>
+          <w:tcPr>
+            <w:tcW w:w="1473" w:type="dxa"/>
           </w:tcPr>
           <w:p/>
         </w:tc>

</xml_diff>